<commit_message>
Added timeline to status report
Added project timeline to milestone 2 status report
</commit_message>
<xml_diff>
--- a/CSC 450 Status Report Milestone 2.docx
+++ b/CSC 450 Status Report Milestone 2.docx
@@ -674,12 +674,436 @@
         <w:t>TBD</w:t>
       </w:r>
     </w:p>
-    <w:p/>
     <w:p>
       <w:pPr>
         <w:pStyle w:val="Heading2"/>
       </w:pPr>
       <w:r>
+        <w:lastRenderedPageBreak/>
+        <w:t xml:space="preserve">Project </w:t>
+      </w:r>
+      <w:r>
+        <w:t>Timeline</w:t>
+      </w:r>
+    </w:p>
+    <w:p>
+      <w:pPr>
+        <w:pStyle w:val="ListParagraph"/>
+        <w:numPr>
+          <w:ilvl w:val="0"/>
+          <w:numId w:val="7"/>
+        </w:numPr>
+      </w:pPr>
+      <w:r>
+        <w:t>Week of 10/19 – 10/25</w:t>
+      </w:r>
+    </w:p>
+    <w:p>
+      <w:pPr>
+        <w:pStyle w:val="ListParagraph"/>
+        <w:numPr>
+          <w:ilvl w:val="1"/>
+          <w:numId w:val="7"/>
+        </w:numPr>
+      </w:pPr>
+      <w:r>
+        <w:t>Test and finish pet search page</w:t>
+      </w:r>
+    </w:p>
+    <w:p>
+      <w:pPr>
+        <w:pStyle w:val="ListParagraph"/>
+        <w:numPr>
+          <w:ilvl w:val="1"/>
+          <w:numId w:val="7"/>
+        </w:numPr>
+      </w:pPr>
+      <w:r>
+        <w:t xml:space="preserve">Create basic </w:t>
+      </w:r>
+      <w:r>
+        <w:t>shelter search page</w:t>
+      </w:r>
+    </w:p>
+    <w:p>
+      <w:pPr>
+        <w:pStyle w:val="ListParagraph"/>
+        <w:numPr>
+          <w:ilvl w:val="1"/>
+          <w:numId w:val="7"/>
+        </w:numPr>
+      </w:pPr>
+      <w:r>
+        <w:t>Create basic</w:t>
+      </w:r>
+      <w:r>
+        <w:t xml:space="preserve"> </w:t>
+      </w:r>
+      <w:r>
+        <w:t>pet detail page</w:t>
+      </w:r>
+    </w:p>
+    <w:p>
+      <w:pPr>
+        <w:pStyle w:val="ListParagraph"/>
+        <w:numPr>
+          <w:ilvl w:val="1"/>
+          <w:numId w:val="7"/>
+        </w:numPr>
+      </w:pPr>
+      <w:r>
+        <w:t>Add messaging and adoption application tables to DB</w:t>
+      </w:r>
+    </w:p>
+    <w:p>
+      <w:pPr>
+        <w:pStyle w:val="ListParagraph"/>
+        <w:numPr>
+          <w:ilvl w:val="0"/>
+          <w:numId w:val="7"/>
+        </w:numPr>
+      </w:pPr>
+      <w:r>
+        <w:t>Week of 10/26 – 11/1</w:t>
+      </w:r>
+    </w:p>
+    <w:p>
+      <w:pPr>
+        <w:pStyle w:val="ListParagraph"/>
+        <w:numPr>
+          <w:ilvl w:val="1"/>
+          <w:numId w:val="7"/>
+        </w:numPr>
+      </w:pPr>
+      <w:r>
+        <w:t xml:space="preserve">Test and finish </w:t>
+      </w:r>
+      <w:r>
+        <w:t>shelter search page</w:t>
+      </w:r>
+    </w:p>
+    <w:p>
+      <w:pPr>
+        <w:pStyle w:val="ListParagraph"/>
+        <w:numPr>
+          <w:ilvl w:val="1"/>
+          <w:numId w:val="7"/>
+        </w:numPr>
+      </w:pPr>
+      <w:r>
+        <w:t xml:space="preserve">Create basic </w:t>
+      </w:r>
+      <w:r>
+        <w:t>shelter dashboard</w:t>
+      </w:r>
+      <w:r>
+        <w:t xml:space="preserve"> page</w:t>
+      </w:r>
+    </w:p>
+    <w:p>
+      <w:pPr>
+        <w:pStyle w:val="ListParagraph"/>
+        <w:numPr>
+          <w:ilvl w:val="1"/>
+          <w:numId w:val="7"/>
+        </w:numPr>
+      </w:pPr>
+      <w:r>
+        <w:t>A</w:t>
+      </w:r>
+      <w:r>
+        <w:t>dd</w:t>
+      </w:r>
+      <w:r>
+        <w:t xml:space="preserve"> messaging</w:t>
+      </w:r>
+      <w:r>
+        <w:t xml:space="preserve"> to pet detail page</w:t>
+      </w:r>
+    </w:p>
+    <w:p>
+      <w:pPr>
+        <w:pStyle w:val="ListParagraph"/>
+        <w:numPr>
+          <w:ilvl w:val="0"/>
+          <w:numId w:val="7"/>
+        </w:numPr>
+      </w:pPr>
+      <w:r>
+        <w:t>Week of 11/2 – 11/8</w:t>
+      </w:r>
+    </w:p>
+    <w:p>
+      <w:pPr>
+        <w:pStyle w:val="ListParagraph"/>
+        <w:numPr>
+          <w:ilvl w:val="1"/>
+          <w:numId w:val="7"/>
+        </w:numPr>
+      </w:pPr>
+      <w:r>
+        <w:t>Test and finish pet detail page</w:t>
+      </w:r>
+    </w:p>
+    <w:p>
+      <w:pPr>
+        <w:pStyle w:val="ListParagraph"/>
+        <w:numPr>
+          <w:ilvl w:val="1"/>
+          <w:numId w:val="7"/>
+        </w:numPr>
+      </w:pPr>
+      <w:r>
+        <w:t xml:space="preserve">Create basic </w:t>
+      </w:r>
+      <w:r>
+        <w:t>adopter dashboard</w:t>
+      </w:r>
+      <w:r>
+        <w:t xml:space="preserve"> page</w:t>
+      </w:r>
+    </w:p>
+    <w:p>
+      <w:pPr>
+        <w:pStyle w:val="ListParagraph"/>
+        <w:numPr>
+          <w:ilvl w:val="1"/>
+          <w:numId w:val="7"/>
+        </w:numPr>
+      </w:pPr>
+      <w:r>
+        <w:t xml:space="preserve">Create basic </w:t>
+      </w:r>
+      <w:r>
+        <w:t>adoption application page</w:t>
+      </w:r>
+    </w:p>
+    <w:p>
+      <w:pPr>
+        <w:pStyle w:val="ListParagraph"/>
+        <w:numPr>
+          <w:ilvl w:val="1"/>
+          <w:numId w:val="7"/>
+        </w:numPr>
+      </w:pPr>
+      <w:r>
+        <w:t>Add messaging to shelter dashboard page</w:t>
+      </w:r>
+    </w:p>
+    <w:p>
+      <w:pPr>
+        <w:pStyle w:val="ListParagraph"/>
+        <w:numPr>
+          <w:ilvl w:val="0"/>
+          <w:numId w:val="7"/>
+        </w:numPr>
+      </w:pPr>
+      <w:r>
+        <w:t>Week of 11/9 – 11/15</w:t>
+      </w:r>
+    </w:p>
+    <w:p>
+      <w:pPr>
+        <w:pStyle w:val="ListParagraph"/>
+        <w:numPr>
+          <w:ilvl w:val="1"/>
+          <w:numId w:val="7"/>
+        </w:numPr>
+      </w:pPr>
+      <w:r>
+        <w:t>Add adoption application</w:t>
+      </w:r>
+      <w:r>
+        <w:t xml:space="preserve"> review</w:t>
+      </w:r>
+      <w:r>
+        <w:t xml:space="preserve"> </w:t>
+      </w:r>
+      <w:r>
+        <w:t>functionality</w:t>
+      </w:r>
+      <w:r>
+        <w:t xml:space="preserve"> to shelter dashboard page</w:t>
+      </w:r>
+    </w:p>
+    <w:p>
+      <w:pPr>
+        <w:pStyle w:val="ListParagraph"/>
+        <w:numPr>
+          <w:ilvl w:val="1"/>
+          <w:numId w:val="7"/>
+        </w:numPr>
+      </w:pPr>
+      <w:r>
+        <w:t>Add messaging to adopter dashboard page</w:t>
+      </w:r>
+    </w:p>
+    <w:p>
+      <w:pPr>
+        <w:pStyle w:val="ListParagraph"/>
+        <w:numPr>
+          <w:ilvl w:val="1"/>
+          <w:numId w:val="7"/>
+        </w:numPr>
+      </w:pPr>
+      <w:r>
+        <w:t>Review and update UI/UX as needed on all pages</w:t>
+      </w:r>
+    </w:p>
+    <w:p>
+      <w:pPr>
+        <w:pStyle w:val="ListParagraph"/>
+        <w:numPr>
+          <w:ilvl w:val="0"/>
+          <w:numId w:val="7"/>
+        </w:numPr>
+      </w:pPr>
+      <w:r>
+        <w:t>Week of 11/16 - 11/22</w:t>
+      </w:r>
+    </w:p>
+    <w:p>
+      <w:pPr>
+        <w:pStyle w:val="ListParagraph"/>
+        <w:numPr>
+          <w:ilvl w:val="1"/>
+          <w:numId w:val="7"/>
+        </w:numPr>
+      </w:pPr>
+      <w:r>
+        <w:t>Test and finish shelter dashboard page</w:t>
+      </w:r>
+    </w:p>
+    <w:p>
+      <w:pPr>
+        <w:pStyle w:val="ListParagraph"/>
+        <w:numPr>
+          <w:ilvl w:val="1"/>
+          <w:numId w:val="7"/>
+        </w:numPr>
+      </w:pPr>
+      <w:proofErr w:type="gramStart"/>
+      <w:r>
+        <w:t>Add adoption</w:t>
+      </w:r>
+      <w:proofErr w:type="gramEnd"/>
+      <w:r>
+        <w:t xml:space="preserve"> application status information to adopter dashboard page</w:t>
+      </w:r>
+    </w:p>
+    <w:p>
+      <w:pPr>
+        <w:pStyle w:val="ListParagraph"/>
+        <w:numPr>
+          <w:ilvl w:val="1"/>
+          <w:numId w:val="7"/>
+        </w:numPr>
+      </w:pPr>
+      <w:r>
+        <w:t>Review and update code comments and documentation</w:t>
+      </w:r>
+    </w:p>
+    <w:p>
+      <w:pPr>
+        <w:pStyle w:val="ListParagraph"/>
+        <w:numPr>
+          <w:ilvl w:val="0"/>
+          <w:numId w:val="7"/>
+        </w:numPr>
+      </w:pPr>
+      <w:r>
+        <w:t>Week of 11/23 - 11/29</w:t>
+      </w:r>
+    </w:p>
+    <w:p>
+      <w:pPr>
+        <w:pStyle w:val="ListParagraph"/>
+        <w:numPr>
+          <w:ilvl w:val="1"/>
+          <w:numId w:val="7"/>
+        </w:numPr>
+      </w:pPr>
+      <w:r>
+        <w:t>Test and finish adopter dashboard page</w:t>
+      </w:r>
+    </w:p>
+    <w:p>
+      <w:pPr>
+        <w:pStyle w:val="ListParagraph"/>
+        <w:numPr>
+          <w:ilvl w:val="1"/>
+          <w:numId w:val="7"/>
+        </w:numPr>
+      </w:pPr>
+      <w:r>
+        <w:t>Re-test all pages and resolve any remaining bugs/issues</w:t>
+      </w:r>
+    </w:p>
+    <w:p>
+      <w:pPr>
+        <w:pStyle w:val="ListParagraph"/>
+        <w:numPr>
+          <w:ilvl w:val="1"/>
+          <w:numId w:val="7"/>
+        </w:numPr>
+      </w:pPr>
+      <w:r>
+        <w:t>Prepare deployment environment</w:t>
+      </w:r>
+    </w:p>
+    <w:p>
+      <w:pPr>
+        <w:pStyle w:val="ListParagraph"/>
+        <w:numPr>
+          <w:ilvl w:val="0"/>
+          <w:numId w:val="7"/>
+        </w:numPr>
+      </w:pPr>
+      <w:r>
+        <w:t>Week of 11/30 – 12/6</w:t>
+      </w:r>
+    </w:p>
+    <w:p>
+      <w:pPr>
+        <w:pStyle w:val="ListParagraph"/>
+        <w:numPr>
+          <w:ilvl w:val="1"/>
+          <w:numId w:val="7"/>
+        </w:numPr>
+      </w:pPr>
+      <w:r>
+        <w:t>Deploy live website</w:t>
+      </w:r>
+    </w:p>
+    <w:p>
+      <w:pPr>
+        <w:pStyle w:val="ListParagraph"/>
+        <w:numPr>
+          <w:ilvl w:val="1"/>
+          <w:numId w:val="7"/>
+        </w:numPr>
+      </w:pPr>
+      <w:r>
+        <w:t>Review and update all project documentation</w:t>
+      </w:r>
+    </w:p>
+    <w:p>
+      <w:pPr>
+        <w:pStyle w:val="ListParagraph"/>
+        <w:numPr>
+          <w:ilvl w:val="1"/>
+          <w:numId w:val="7"/>
+        </w:numPr>
+      </w:pPr>
+      <w:r>
+        <w:t>Complete any remaining tasks</w:t>
+      </w:r>
+    </w:p>
+    <w:p>
+      <w:pPr>
+        <w:pStyle w:val="Heading2"/>
+      </w:pPr>
+      <w:r>
         <w:t>Action Items Completed</w:t>
       </w:r>
       <w:r>
@@ -755,6 +1179,7 @@
         <w:rPr>
           <w:color w:val="00B050"/>
         </w:rPr>
+        <w:lastRenderedPageBreak/>
         <w:t xml:space="preserve">[Elisha, Completion Date 9/15] </w:t>
       </w:r>
       <w:r>
@@ -764,7 +1189,15 @@
         <w:t xml:space="preserve"> initial UI</w:t>
       </w:r>
       <w:r>
-        <w:t xml:space="preserve"> design ideas for app, focusing on mobile.</w:t>
+        <w:t xml:space="preserve"> design ideas for </w:t>
+      </w:r>
+      <w:proofErr w:type="gramStart"/>
+      <w:r>
+        <w:t>app</w:t>
+      </w:r>
+      <w:proofErr w:type="gramEnd"/>
+      <w:r>
+        <w:t>, focusing on mobile.</w:t>
       </w:r>
     </w:p>
     <w:p>
@@ -1285,190 +1718,134 @@
         <w:rPr>
           <w:color w:val="0070C0"/>
         </w:rPr>
-        <w:t>[</w:t>
-      </w:r>
+        <w:t xml:space="preserve">[Elisha, TBD] </w:t>
+      </w:r>
+      <w:r>
+        <w:t xml:space="preserve">Creating </w:t>
+      </w:r>
+      <w:proofErr w:type="gramStart"/>
+      <w:r>
+        <w:t>pets</w:t>
+      </w:r>
+      <w:proofErr w:type="gramEnd"/>
+      <w:r>
+        <w:t xml:space="preserve"> page</w:t>
+      </w:r>
+    </w:p>
+    <w:p>
+      <w:pPr>
+        <w:pStyle w:val="ListParagraph"/>
+        <w:numPr>
+          <w:ilvl w:val="0"/>
+          <w:numId w:val="1"/>
+        </w:numPr>
+      </w:pPr>
       <w:r>
         <w:rPr>
           <w:color w:val="0070C0"/>
         </w:rPr>
-        <w:t>Elisha</w:t>
-      </w:r>
+        <w:t xml:space="preserve">[Carl, TBD] </w:t>
+      </w:r>
+      <w:r>
+        <w:t>Add images to database &amp; add query to get images by pet</w:t>
+      </w:r>
+    </w:p>
+    <w:p>
+      <w:pPr>
+        <w:pStyle w:val="ListParagraph"/>
+        <w:numPr>
+          <w:ilvl w:val="0"/>
+          <w:numId w:val="1"/>
+        </w:numPr>
+      </w:pPr>
       <w:r>
         <w:rPr>
           <w:color w:val="0070C0"/>
         </w:rPr>
-        <w:t xml:space="preserve">, </w:t>
-      </w:r>
+        <w:t xml:space="preserve">[Kristen, TBD] </w:t>
+      </w:r>
+      <w:r>
+        <w:t>Messaging function</w:t>
+      </w:r>
+    </w:p>
+    <w:p>
+      <w:pPr>
+        <w:pStyle w:val="ListParagraph"/>
+        <w:numPr>
+          <w:ilvl w:val="0"/>
+          <w:numId w:val="1"/>
+        </w:numPr>
+      </w:pPr>
+    </w:p>
+    <w:p>
+      <w:pPr>
+        <w:pStyle w:val="ListParagraph"/>
+        <w:numPr>
+          <w:ilvl w:val="0"/>
+          <w:numId w:val="1"/>
+        </w:numPr>
+      </w:pPr>
+    </w:p>
+    <w:p>
+      <w:pPr>
+        <w:pStyle w:val="ListParagraph"/>
+        <w:numPr>
+          <w:ilvl w:val="0"/>
+          <w:numId w:val="1"/>
+        </w:numPr>
+      </w:pPr>
+    </w:p>
+    <w:p>
+      <w:pPr>
+        <w:pStyle w:val="Heading2"/>
+      </w:pPr>
+      <w:r>
+        <w:lastRenderedPageBreak/>
+        <w:t xml:space="preserve">Action Items for </w:t>
+      </w:r>
+      <w:r>
+        <w:t>Future</w:t>
+      </w:r>
+      <w:r>
+        <w:t xml:space="preserve"> Milestone</w:t>
+      </w:r>
+      <w:r>
+        <w:t>s</w:t>
+      </w:r>
+    </w:p>
+    <w:p>
+      <w:pPr>
+        <w:pStyle w:val="ListParagraph"/>
+        <w:numPr>
+          <w:ilvl w:val="0"/>
+          <w:numId w:val="1"/>
+        </w:numPr>
+      </w:pPr>
       <w:r>
         <w:rPr>
           <w:color w:val="0070C0"/>
         </w:rPr>
-        <w:t>TBD</w:t>
-      </w:r>
+        <w:t xml:space="preserve">[Member, Target </w:t>
+      </w:r>
+      <w:proofErr w:type="gramStart"/>
       <w:r>
         <w:rPr>
           <w:color w:val="0070C0"/>
         </w:rPr>
-        <w:t xml:space="preserve">] </w:t>
-      </w:r>
-      <w:r>
-        <w:t>Creating pets page</w:t>
-      </w:r>
-    </w:p>
-    <w:p>
-      <w:pPr>
-        <w:pStyle w:val="ListParagraph"/>
-        <w:numPr>
-          <w:ilvl w:val="0"/>
-          <w:numId w:val="1"/>
-        </w:numPr>
-      </w:pPr>
+        <w:t xml:space="preserve">Date </w:t>
+      </w:r>
       <w:r>
         <w:rPr>
           <w:color w:val="0070C0"/>
         </w:rPr>
-        <w:t>[</w:t>
-      </w:r>
+        <w:t>]</w:t>
+      </w:r>
+      <w:proofErr w:type="gramEnd"/>
       <w:r>
         <w:rPr>
           <w:color w:val="0070C0"/>
         </w:rPr>
-        <w:t>Carl</w:t>
-      </w:r>
-      <w:r>
-        <w:rPr>
-          <w:color w:val="0070C0"/>
-        </w:rPr>
-        <w:t>, T</w:t>
-      </w:r>
-      <w:r>
-        <w:rPr>
-          <w:color w:val="0070C0"/>
-        </w:rPr>
-        <w:t>BD</w:t>
-      </w:r>
-      <w:r>
-        <w:rPr>
-          <w:color w:val="0070C0"/>
-        </w:rPr>
-        <w:t xml:space="preserve">] </w:t>
-      </w:r>
-      <w:r>
-        <w:t>Add images to database &amp; add query to get images by pet</w:t>
-      </w:r>
-    </w:p>
-    <w:p>
-      <w:pPr>
-        <w:pStyle w:val="ListParagraph"/>
-        <w:numPr>
-          <w:ilvl w:val="0"/>
-          <w:numId w:val="1"/>
-        </w:numPr>
-      </w:pPr>
-      <w:r>
-        <w:rPr>
-          <w:color w:val="0070C0"/>
-        </w:rPr>
-        <w:lastRenderedPageBreak/>
-        <w:t>[</w:t>
-      </w:r>
-      <w:r>
-        <w:rPr>
-          <w:color w:val="0070C0"/>
-        </w:rPr>
-        <w:t>Kristen</w:t>
-      </w:r>
-      <w:r>
-        <w:rPr>
-          <w:color w:val="0070C0"/>
-        </w:rPr>
-        <w:t>, T</w:t>
-      </w:r>
-      <w:r>
-        <w:rPr>
-          <w:color w:val="0070C0"/>
-        </w:rPr>
-        <w:t>BD</w:t>
-      </w:r>
-      <w:r>
-        <w:rPr>
-          <w:color w:val="0070C0"/>
-        </w:rPr>
-        <w:t xml:space="preserve">] </w:t>
-      </w:r>
-      <w:r>
-        <w:t>Messaging function</w:t>
-      </w:r>
-    </w:p>
-    <w:p>
-      <w:pPr>
-        <w:pStyle w:val="ListParagraph"/>
-        <w:numPr>
-          <w:ilvl w:val="0"/>
-          <w:numId w:val="1"/>
-        </w:numPr>
-      </w:pPr>
-    </w:p>
-    <w:p>
-      <w:pPr>
-        <w:pStyle w:val="ListParagraph"/>
-        <w:numPr>
-          <w:ilvl w:val="0"/>
-          <w:numId w:val="1"/>
-        </w:numPr>
-      </w:pPr>
-    </w:p>
-    <w:p>
-      <w:pPr>
-        <w:pStyle w:val="ListParagraph"/>
-        <w:numPr>
-          <w:ilvl w:val="0"/>
-          <w:numId w:val="1"/>
-        </w:numPr>
-      </w:pPr>
-    </w:p>
-    <w:p>
-      <w:pPr>
-        <w:pStyle w:val="Heading2"/>
-      </w:pPr>
-      <w:r>
-        <w:t xml:space="preserve">Action Items for </w:t>
-      </w:r>
-      <w:r>
-        <w:t>Future</w:t>
-      </w:r>
-      <w:r>
-        <w:t xml:space="preserve"> Milestone</w:t>
-      </w:r>
-      <w:r>
-        <w:t>s</w:t>
-      </w:r>
-    </w:p>
-    <w:p>
-      <w:pPr>
-        <w:pStyle w:val="ListParagraph"/>
-        <w:numPr>
-          <w:ilvl w:val="0"/>
-          <w:numId w:val="1"/>
-        </w:numPr>
-      </w:pPr>
-      <w:r>
-        <w:rPr>
-          <w:color w:val="0070C0"/>
-        </w:rPr>
-        <w:t xml:space="preserve">[Member, Target </w:t>
-      </w:r>
-      <w:r>
-        <w:rPr>
-          <w:color w:val="0070C0"/>
-        </w:rPr>
-        <w:t xml:space="preserve">Date </w:t>
-      </w:r>
-      <w:r>
-        <w:rPr>
-          <w:color w:val="0070C0"/>
-        </w:rPr>
-        <w:t xml:space="preserve">] </w:t>
+        <w:t xml:space="preserve"> </w:t>
       </w:r>
       <w:r>
         <w:t>Example.</w:t>
@@ -1904,6 +2281,232 @@
     </w:lvl>
   </w:abstractNum>
   <w:abstractNum w:abstractNumId="3" w15:restartNumberingAfterBreak="0">
+    <w:nsid w:val="41273D6C"/>
+    <w:multiLevelType w:val="hybridMultilevel"/>
+    <w:tmpl w:val="53DA3362"/>
+    <w:lvl w:ilvl="0" w:tplc="04090001">
+      <w:start w:val="1"/>
+      <w:numFmt w:val="bullet"/>
+      <w:lvlText w:val=""/>
+      <w:lvlJc w:val="left"/>
+      <w:pPr>
+        <w:ind w:left="720" w:hanging="360"/>
+      </w:pPr>
+      <w:rPr>
+        <w:rFonts w:ascii="Symbol" w:hAnsi="Symbol" w:hint="default"/>
+      </w:rPr>
+    </w:lvl>
+    <w:lvl w:ilvl="1" w:tplc="04090003" w:tentative="1">
+      <w:start w:val="1"/>
+      <w:numFmt w:val="bullet"/>
+      <w:lvlText w:val="o"/>
+      <w:lvlJc w:val="left"/>
+      <w:pPr>
+        <w:ind w:left="1440" w:hanging="360"/>
+      </w:pPr>
+      <w:rPr>
+        <w:rFonts w:ascii="Courier New" w:hAnsi="Courier New" w:cs="Courier New" w:hint="default"/>
+      </w:rPr>
+    </w:lvl>
+    <w:lvl w:ilvl="2" w:tplc="04090005" w:tentative="1">
+      <w:start w:val="1"/>
+      <w:numFmt w:val="bullet"/>
+      <w:lvlText w:val=""/>
+      <w:lvlJc w:val="left"/>
+      <w:pPr>
+        <w:ind w:left="2160" w:hanging="360"/>
+      </w:pPr>
+      <w:rPr>
+        <w:rFonts w:ascii="Wingdings" w:hAnsi="Wingdings" w:hint="default"/>
+      </w:rPr>
+    </w:lvl>
+    <w:lvl w:ilvl="3" w:tplc="04090001" w:tentative="1">
+      <w:start w:val="1"/>
+      <w:numFmt w:val="bullet"/>
+      <w:lvlText w:val=""/>
+      <w:lvlJc w:val="left"/>
+      <w:pPr>
+        <w:ind w:left="2880" w:hanging="360"/>
+      </w:pPr>
+      <w:rPr>
+        <w:rFonts w:ascii="Symbol" w:hAnsi="Symbol" w:hint="default"/>
+      </w:rPr>
+    </w:lvl>
+    <w:lvl w:ilvl="4" w:tplc="04090003" w:tentative="1">
+      <w:start w:val="1"/>
+      <w:numFmt w:val="bullet"/>
+      <w:lvlText w:val="o"/>
+      <w:lvlJc w:val="left"/>
+      <w:pPr>
+        <w:ind w:left="3600" w:hanging="360"/>
+      </w:pPr>
+      <w:rPr>
+        <w:rFonts w:ascii="Courier New" w:hAnsi="Courier New" w:cs="Courier New" w:hint="default"/>
+      </w:rPr>
+    </w:lvl>
+    <w:lvl w:ilvl="5" w:tplc="04090005" w:tentative="1">
+      <w:start w:val="1"/>
+      <w:numFmt w:val="bullet"/>
+      <w:lvlText w:val=""/>
+      <w:lvlJc w:val="left"/>
+      <w:pPr>
+        <w:ind w:left="4320" w:hanging="360"/>
+      </w:pPr>
+      <w:rPr>
+        <w:rFonts w:ascii="Wingdings" w:hAnsi="Wingdings" w:hint="default"/>
+      </w:rPr>
+    </w:lvl>
+    <w:lvl w:ilvl="6" w:tplc="04090001" w:tentative="1">
+      <w:start w:val="1"/>
+      <w:numFmt w:val="bullet"/>
+      <w:lvlText w:val=""/>
+      <w:lvlJc w:val="left"/>
+      <w:pPr>
+        <w:ind w:left="5040" w:hanging="360"/>
+      </w:pPr>
+      <w:rPr>
+        <w:rFonts w:ascii="Symbol" w:hAnsi="Symbol" w:hint="default"/>
+      </w:rPr>
+    </w:lvl>
+    <w:lvl w:ilvl="7" w:tplc="04090003" w:tentative="1">
+      <w:start w:val="1"/>
+      <w:numFmt w:val="bullet"/>
+      <w:lvlText w:val="o"/>
+      <w:lvlJc w:val="left"/>
+      <w:pPr>
+        <w:ind w:left="5760" w:hanging="360"/>
+      </w:pPr>
+      <w:rPr>
+        <w:rFonts w:ascii="Courier New" w:hAnsi="Courier New" w:cs="Courier New" w:hint="default"/>
+      </w:rPr>
+    </w:lvl>
+    <w:lvl w:ilvl="8" w:tplc="04090005" w:tentative="1">
+      <w:start w:val="1"/>
+      <w:numFmt w:val="bullet"/>
+      <w:lvlText w:val=""/>
+      <w:lvlJc w:val="left"/>
+      <w:pPr>
+        <w:ind w:left="6480" w:hanging="360"/>
+      </w:pPr>
+      <w:rPr>
+        <w:rFonts w:ascii="Wingdings" w:hAnsi="Wingdings" w:hint="default"/>
+      </w:rPr>
+    </w:lvl>
+  </w:abstractNum>
+  <w:abstractNum w:abstractNumId="4" w15:restartNumberingAfterBreak="0">
+    <w:nsid w:val="67114216"/>
+    <w:multiLevelType w:val="hybridMultilevel"/>
+    <w:tmpl w:val="F98C205E"/>
+    <w:lvl w:ilvl="0" w:tplc="04090001">
+      <w:start w:val="1"/>
+      <w:numFmt w:val="bullet"/>
+      <w:lvlText w:val=""/>
+      <w:lvlJc w:val="left"/>
+      <w:pPr>
+        <w:ind w:left="720" w:hanging="360"/>
+      </w:pPr>
+      <w:rPr>
+        <w:rFonts w:ascii="Symbol" w:hAnsi="Symbol" w:hint="default"/>
+      </w:rPr>
+    </w:lvl>
+    <w:lvl w:ilvl="1" w:tplc="04090003">
+      <w:start w:val="1"/>
+      <w:numFmt w:val="bullet"/>
+      <w:lvlText w:val="o"/>
+      <w:lvlJc w:val="left"/>
+      <w:pPr>
+        <w:ind w:left="1440" w:hanging="360"/>
+      </w:pPr>
+      <w:rPr>
+        <w:rFonts w:ascii="Courier New" w:hAnsi="Courier New" w:cs="Courier New" w:hint="default"/>
+      </w:rPr>
+    </w:lvl>
+    <w:lvl w:ilvl="2" w:tplc="04090005" w:tentative="1">
+      <w:start w:val="1"/>
+      <w:numFmt w:val="bullet"/>
+      <w:lvlText w:val=""/>
+      <w:lvlJc w:val="left"/>
+      <w:pPr>
+        <w:ind w:left="2160" w:hanging="360"/>
+      </w:pPr>
+      <w:rPr>
+        <w:rFonts w:ascii="Wingdings" w:hAnsi="Wingdings" w:hint="default"/>
+      </w:rPr>
+    </w:lvl>
+    <w:lvl w:ilvl="3" w:tplc="04090001" w:tentative="1">
+      <w:start w:val="1"/>
+      <w:numFmt w:val="bullet"/>
+      <w:lvlText w:val=""/>
+      <w:lvlJc w:val="left"/>
+      <w:pPr>
+        <w:ind w:left="2880" w:hanging="360"/>
+      </w:pPr>
+      <w:rPr>
+        <w:rFonts w:ascii="Symbol" w:hAnsi="Symbol" w:hint="default"/>
+      </w:rPr>
+    </w:lvl>
+    <w:lvl w:ilvl="4" w:tplc="04090003" w:tentative="1">
+      <w:start w:val="1"/>
+      <w:numFmt w:val="bullet"/>
+      <w:lvlText w:val="o"/>
+      <w:lvlJc w:val="left"/>
+      <w:pPr>
+        <w:ind w:left="3600" w:hanging="360"/>
+      </w:pPr>
+      <w:rPr>
+        <w:rFonts w:ascii="Courier New" w:hAnsi="Courier New" w:cs="Courier New" w:hint="default"/>
+      </w:rPr>
+    </w:lvl>
+    <w:lvl w:ilvl="5" w:tplc="04090005" w:tentative="1">
+      <w:start w:val="1"/>
+      <w:numFmt w:val="bullet"/>
+      <w:lvlText w:val=""/>
+      <w:lvlJc w:val="left"/>
+      <w:pPr>
+        <w:ind w:left="4320" w:hanging="360"/>
+      </w:pPr>
+      <w:rPr>
+        <w:rFonts w:ascii="Wingdings" w:hAnsi="Wingdings" w:hint="default"/>
+      </w:rPr>
+    </w:lvl>
+    <w:lvl w:ilvl="6" w:tplc="04090001" w:tentative="1">
+      <w:start w:val="1"/>
+      <w:numFmt w:val="bullet"/>
+      <w:lvlText w:val=""/>
+      <w:lvlJc w:val="left"/>
+      <w:pPr>
+        <w:ind w:left="5040" w:hanging="360"/>
+      </w:pPr>
+      <w:rPr>
+        <w:rFonts w:ascii="Symbol" w:hAnsi="Symbol" w:hint="default"/>
+      </w:rPr>
+    </w:lvl>
+    <w:lvl w:ilvl="7" w:tplc="04090003" w:tentative="1">
+      <w:start w:val="1"/>
+      <w:numFmt w:val="bullet"/>
+      <w:lvlText w:val="o"/>
+      <w:lvlJc w:val="left"/>
+      <w:pPr>
+        <w:ind w:left="5760" w:hanging="360"/>
+      </w:pPr>
+      <w:rPr>
+        <w:rFonts w:ascii="Courier New" w:hAnsi="Courier New" w:cs="Courier New" w:hint="default"/>
+      </w:rPr>
+    </w:lvl>
+    <w:lvl w:ilvl="8" w:tplc="04090005" w:tentative="1">
+      <w:start w:val="1"/>
+      <w:numFmt w:val="bullet"/>
+      <w:lvlText w:val=""/>
+      <w:lvlJc w:val="left"/>
+      <w:pPr>
+        <w:ind w:left="6480" w:hanging="360"/>
+      </w:pPr>
+      <w:rPr>
+        <w:rFonts w:ascii="Wingdings" w:hAnsi="Wingdings" w:hint="default"/>
+      </w:rPr>
+    </w:lvl>
+  </w:abstractNum>
+  <w:abstractNum w:abstractNumId="5" w15:restartNumberingAfterBreak="0">
     <w:nsid w:val="6E89506F"/>
     <w:multiLevelType w:val="hybridMultilevel"/>
     <w:tmpl w:val="EBEEC900"/>
@@ -2016,7 +2619,7 @@
       </w:rPr>
     </w:lvl>
   </w:abstractNum>
-  <w:abstractNum w:abstractNumId="4" w15:restartNumberingAfterBreak="0">
+  <w:abstractNum w:abstractNumId="6" w15:restartNumberingAfterBreak="0">
     <w:nsid w:val="774148CC"/>
     <w:multiLevelType w:val="hybridMultilevel"/>
     <w:tmpl w:val="DDA479DC"/>
@@ -2133,16 +2736,22 @@
     <w:abstractNumId w:val="2"/>
   </w:num>
   <w:num w:numId="2" w16cid:durableId="1343782075">
-    <w:abstractNumId w:val="3"/>
+    <w:abstractNumId w:val="5"/>
   </w:num>
   <w:num w:numId="3" w16cid:durableId="1017388129">
-    <w:abstractNumId w:val="4"/>
+    <w:abstractNumId w:val="6"/>
   </w:num>
   <w:num w:numId="4" w16cid:durableId="1886597346">
     <w:abstractNumId w:val="0"/>
   </w:num>
   <w:num w:numId="5" w16cid:durableId="130174521">
     <w:abstractNumId w:val="1"/>
+  </w:num>
+  <w:num w:numId="6" w16cid:durableId="507259577">
+    <w:abstractNumId w:val="3"/>
+  </w:num>
+  <w:num w:numId="7" w16cid:durableId="1879390067">
+    <w:abstractNumId w:val="4"/>
   </w:num>
 </w:numbering>
 </file>

</xml_diff>

<commit_message>
Updated task list for milestone 2
Marked tasks as completed for milestone 2 on status report.
</commit_message>
<xml_diff>
--- a/CSC 450 Status Report Milestone 2.docx
+++ b/CSC 450 Status Report Milestone 2.docx
@@ -1379,6 +1379,582 @@
         <w:pStyle w:val="Heading2"/>
       </w:pPr>
       <w:r>
+        <w:t>Action Items</w:t>
+      </w:r>
+      <w:r>
+        <w:t xml:space="preserve"> Completed</w:t>
+      </w:r>
+      <w:r>
+        <w:t xml:space="preserve"> for </w:t>
+      </w:r>
+      <w:r>
+        <w:t>This</w:t>
+      </w:r>
+      <w:r>
+        <w:t xml:space="preserve"> Milestone</w:t>
+      </w:r>
+    </w:p>
+    <w:p>
+      <w:pPr>
+        <w:pStyle w:val="ListParagraph"/>
+        <w:numPr>
+          <w:ilvl w:val="0"/>
+          <w:numId w:val="1"/>
+        </w:numPr>
+      </w:pPr>
+      <w:r>
+        <w:rPr>
+          <w:color w:val="47D459" w:themeColor="accent3" w:themeTint="99"/>
+        </w:rPr>
+        <w:t xml:space="preserve">[Elisha, </w:t>
+      </w:r>
+      <w:r>
+        <w:rPr>
+          <w:color w:val="47D459" w:themeColor="accent3" w:themeTint="99"/>
+        </w:rPr>
+        <w:t>Completion</w:t>
+      </w:r>
+      <w:r>
+        <w:rPr>
+          <w:color w:val="47D459" w:themeColor="accent3" w:themeTint="99"/>
+        </w:rPr>
+        <w:t xml:space="preserve"> Date 9/24] </w:t>
+      </w:r>
+      <w:r>
+        <w:t>Choose</w:t>
+      </w:r>
+      <w:r>
+        <w:t xml:space="preserve"> and install</w:t>
+      </w:r>
+      <w:r>
+        <w:t xml:space="preserve"> front end</w:t>
+      </w:r>
+      <w:r>
+        <w:t xml:space="preserve"> </w:t>
+      </w:r>
+      <w:r>
+        <w:t>developer tools.</w:t>
+      </w:r>
+    </w:p>
+    <w:p>
+      <w:pPr>
+        <w:pStyle w:val="ListParagraph"/>
+        <w:numPr>
+          <w:ilvl w:val="0"/>
+          <w:numId w:val="1"/>
+        </w:numPr>
+      </w:pPr>
+      <w:r>
+        <w:rPr>
+          <w:color w:val="47D459" w:themeColor="accent3" w:themeTint="99"/>
+        </w:rPr>
+        <w:t xml:space="preserve">[Kristen, </w:t>
+      </w:r>
+      <w:r>
+        <w:rPr>
+          <w:color w:val="47D459" w:themeColor="accent3" w:themeTint="99"/>
+        </w:rPr>
+        <w:t>Completion</w:t>
+      </w:r>
+      <w:r>
+        <w:rPr>
+          <w:color w:val="47D459" w:themeColor="accent3" w:themeTint="99"/>
+        </w:rPr>
+        <w:t xml:space="preserve"> Date 9/24] </w:t>
+      </w:r>
+      <w:r>
+        <w:t>Choose</w:t>
+      </w:r>
+      <w:r>
+        <w:t xml:space="preserve"> and install</w:t>
+      </w:r>
+      <w:r>
+        <w:t xml:space="preserve"> back-end developer tools.</w:t>
+      </w:r>
+    </w:p>
+    <w:p>
+      <w:pPr>
+        <w:pStyle w:val="ListParagraph"/>
+        <w:numPr>
+          <w:ilvl w:val="0"/>
+          <w:numId w:val="1"/>
+        </w:numPr>
+      </w:pPr>
+      <w:r>
+        <w:rPr>
+          <w:color w:val="47D459" w:themeColor="accent3" w:themeTint="99"/>
+        </w:rPr>
+        <w:t xml:space="preserve">[Carl, </w:t>
+      </w:r>
+      <w:r>
+        <w:rPr>
+          <w:color w:val="47D459" w:themeColor="accent3" w:themeTint="99"/>
+        </w:rPr>
+        <w:t>Completion</w:t>
+      </w:r>
+      <w:r>
+        <w:rPr>
+          <w:color w:val="47D459" w:themeColor="accent3" w:themeTint="99"/>
+        </w:rPr>
+        <w:t xml:space="preserve"> Date 9/24] </w:t>
+      </w:r>
+      <w:r>
+        <w:t>Choose</w:t>
+      </w:r>
+      <w:r>
+        <w:t xml:space="preserve"> and install</w:t>
+      </w:r>
+      <w:r>
+        <w:t xml:space="preserve"> database developer tools.</w:t>
+      </w:r>
+    </w:p>
+    <w:p>
+      <w:pPr>
+        <w:pStyle w:val="ListParagraph"/>
+        <w:numPr>
+          <w:ilvl w:val="0"/>
+          <w:numId w:val="1"/>
+        </w:numPr>
+      </w:pPr>
+      <w:r>
+        <w:rPr>
+          <w:color w:val="47D459" w:themeColor="accent3" w:themeTint="99"/>
+        </w:rPr>
+        <w:t xml:space="preserve">[Carl, </w:t>
+      </w:r>
+      <w:r>
+        <w:rPr>
+          <w:color w:val="47D459" w:themeColor="accent3" w:themeTint="99"/>
+        </w:rPr>
+        <w:t>Completion</w:t>
+      </w:r>
+      <w:r>
+        <w:rPr>
+          <w:color w:val="47D459" w:themeColor="accent3" w:themeTint="99"/>
+        </w:rPr>
+        <w:t xml:space="preserve"> Date 9/24] </w:t>
+      </w:r>
+      <w:r>
+        <w:t>Create initial database tables and populate with test data</w:t>
+      </w:r>
+      <w:r>
+        <w:t>.</w:t>
+      </w:r>
+      <w:r>
+        <w:t xml:space="preserve"> Share database credentials with Kristen.</w:t>
+      </w:r>
+    </w:p>
+    <w:p>
+      <w:pPr>
+        <w:pStyle w:val="ListParagraph"/>
+        <w:numPr>
+          <w:ilvl w:val="0"/>
+          <w:numId w:val="1"/>
+        </w:numPr>
+        <w:rPr>
+          <w:color w:val="156082" w:themeColor="accent1"/>
+        </w:rPr>
+      </w:pPr>
+      <w:r>
+        <w:rPr>
+          <w:color w:val="47D459" w:themeColor="accent3" w:themeTint="99"/>
+        </w:rPr>
+        <w:t xml:space="preserve">[Carl, </w:t>
+      </w:r>
+      <w:r>
+        <w:rPr>
+          <w:color w:val="47D459" w:themeColor="accent3" w:themeTint="99"/>
+        </w:rPr>
+        <w:t>Completion</w:t>
+      </w:r>
+      <w:r>
+        <w:rPr>
+          <w:color w:val="47D459" w:themeColor="accent3" w:themeTint="99"/>
+        </w:rPr>
+        <w:t xml:space="preserve"> </w:t>
+      </w:r>
+      <w:r>
+        <w:rPr>
+          <w:color w:val="47D459" w:themeColor="accent3" w:themeTint="99"/>
+        </w:rPr>
+        <w:t xml:space="preserve">Date 9/28] </w:t>
+      </w:r>
+      <w:r>
+        <w:rPr>
+          <w:color w:val="000000" w:themeColor="text1"/>
+        </w:rPr>
+        <w:t>Creating additional database tables &amp; researching user authentication.</w:t>
+      </w:r>
+    </w:p>
+    <w:p>
+      <w:pPr>
+        <w:pStyle w:val="ListParagraph"/>
+        <w:numPr>
+          <w:ilvl w:val="0"/>
+          <w:numId w:val="1"/>
+        </w:numPr>
+      </w:pPr>
+      <w:r>
+        <w:rPr>
+          <w:color w:val="47D459" w:themeColor="accent3" w:themeTint="99"/>
+        </w:rPr>
+        <w:t xml:space="preserve">[Elisha, Completion Date 9/28] </w:t>
+      </w:r>
+      <w:r>
+        <w:t>Outline webpage files needed.</w:t>
+      </w:r>
+    </w:p>
+    <w:p>
+      <w:pPr>
+        <w:pStyle w:val="ListParagraph"/>
+        <w:numPr>
+          <w:ilvl w:val="0"/>
+          <w:numId w:val="1"/>
+        </w:numPr>
+      </w:pPr>
+      <w:r>
+        <w:rPr>
+          <w:color w:val="47D459" w:themeColor="accent3" w:themeTint="99"/>
+        </w:rPr>
+        <w:t>[Elisha</w:t>
+      </w:r>
+      <w:bookmarkStart w:id="0" w:name="_Hlk211764334"/>
+      <w:r>
+        <w:rPr>
+          <w:color w:val="47D459" w:themeColor="accent3" w:themeTint="99"/>
+        </w:rPr>
+        <w:t xml:space="preserve">, </w:t>
+      </w:r>
+      <w:r>
+        <w:rPr>
+          <w:color w:val="47D459" w:themeColor="accent3" w:themeTint="99"/>
+        </w:rPr>
+        <w:t>Completion</w:t>
+      </w:r>
+      <w:r>
+        <w:rPr>
+          <w:color w:val="47D459" w:themeColor="accent3" w:themeTint="99"/>
+        </w:rPr>
+        <w:t xml:space="preserve"> </w:t>
+      </w:r>
+      <w:bookmarkEnd w:id="0"/>
+      <w:r>
+        <w:rPr>
+          <w:color w:val="47D459" w:themeColor="accent3" w:themeTint="99"/>
+        </w:rPr>
+        <w:t xml:space="preserve">Date 9/28] </w:t>
+      </w:r>
+      <w:r>
+        <w:rPr>
+          <w:color w:val="000000" w:themeColor="text1"/>
+        </w:rPr>
+        <w:t>Adding in React &amp; Next.js to GitHub repository</w:t>
+      </w:r>
+    </w:p>
+    <w:p>
+      <w:pPr>
+        <w:pStyle w:val="ListParagraph"/>
+        <w:numPr>
+          <w:ilvl w:val="0"/>
+          <w:numId w:val="1"/>
+        </w:numPr>
+      </w:pPr>
+      <w:r>
+        <w:rPr>
+          <w:color w:val="47D459" w:themeColor="accent3" w:themeTint="99"/>
+        </w:rPr>
+        <w:t xml:space="preserve">[Kristen, </w:t>
+      </w:r>
+      <w:r>
+        <w:rPr>
+          <w:color w:val="47D459" w:themeColor="accent3" w:themeTint="99"/>
+        </w:rPr>
+        <w:t>Completion</w:t>
+      </w:r>
+      <w:r>
+        <w:rPr>
+          <w:color w:val="47D459" w:themeColor="accent3" w:themeTint="99"/>
+        </w:rPr>
+        <w:t xml:space="preserve"> </w:t>
+      </w:r>
+      <w:r>
+        <w:rPr>
+          <w:color w:val="47D459" w:themeColor="accent3" w:themeTint="99"/>
+        </w:rPr>
+        <w:t xml:space="preserve">Date 9/28] </w:t>
+      </w:r>
+      <w:r>
+        <w:t>Begin skeleton of backend using Next.js</w:t>
+      </w:r>
+    </w:p>
+    <w:p>
+      <w:pPr>
+        <w:pStyle w:val="ListParagraph"/>
+        <w:numPr>
+          <w:ilvl w:val="0"/>
+          <w:numId w:val="1"/>
+        </w:numPr>
+      </w:pPr>
+      <w:r>
+        <w:rPr>
+          <w:color w:val="47D459" w:themeColor="accent3" w:themeTint="99"/>
+        </w:rPr>
+        <w:t xml:space="preserve">[Carl, </w:t>
+      </w:r>
+      <w:r>
+        <w:rPr>
+          <w:color w:val="47D459" w:themeColor="accent3" w:themeTint="99"/>
+        </w:rPr>
+        <w:t>Completion</w:t>
+      </w:r>
+      <w:r>
+        <w:rPr>
+          <w:color w:val="47D459" w:themeColor="accent3" w:themeTint="99"/>
+        </w:rPr>
+        <w:t xml:space="preserve"> </w:t>
+      </w:r>
+      <w:r>
+        <w:rPr>
+          <w:color w:val="47D459" w:themeColor="accent3" w:themeTint="99"/>
+        </w:rPr>
+        <w:t xml:space="preserve">10/3] </w:t>
+      </w:r>
+      <w:r>
+        <w:t>Adding database testing &amp; creating support documentation folder</w:t>
+      </w:r>
+    </w:p>
+    <w:p>
+      <w:pPr>
+        <w:pStyle w:val="ListParagraph"/>
+        <w:numPr>
+          <w:ilvl w:val="0"/>
+          <w:numId w:val="1"/>
+        </w:numPr>
+      </w:pPr>
+      <w:r>
+        <w:rPr>
+          <w:color w:val="47D459" w:themeColor="accent3" w:themeTint="99"/>
+        </w:rPr>
+        <w:t xml:space="preserve">[Elisha, </w:t>
+      </w:r>
+      <w:r>
+        <w:rPr>
+          <w:color w:val="47D459" w:themeColor="accent3" w:themeTint="99"/>
+        </w:rPr>
+        <w:t>Completion</w:t>
+      </w:r>
+      <w:r>
+        <w:rPr>
+          <w:color w:val="47D459" w:themeColor="accent3" w:themeTint="99"/>
+        </w:rPr>
+        <w:t xml:space="preserve"> </w:t>
+      </w:r>
+      <w:r>
+        <w:rPr>
+          <w:color w:val="47D459" w:themeColor="accent3" w:themeTint="99"/>
+        </w:rPr>
+        <w:t xml:space="preserve">10/4] </w:t>
+      </w:r>
+      <w:r>
+        <w:t xml:space="preserve">Create login page </w:t>
+      </w:r>
+    </w:p>
+    <w:p>
+      <w:pPr>
+        <w:pStyle w:val="ListParagraph"/>
+        <w:numPr>
+          <w:ilvl w:val="0"/>
+          <w:numId w:val="1"/>
+        </w:numPr>
+      </w:pPr>
+      <w:r>
+        <w:rPr>
+          <w:color w:val="47D459" w:themeColor="accent3" w:themeTint="99"/>
+        </w:rPr>
+        <w:t xml:space="preserve">[Carl, </w:t>
+      </w:r>
+      <w:r>
+        <w:rPr>
+          <w:color w:val="47D459" w:themeColor="accent3" w:themeTint="99"/>
+        </w:rPr>
+        <w:t>Completion</w:t>
+      </w:r>
+      <w:r>
+        <w:rPr>
+          <w:color w:val="47D459" w:themeColor="accent3" w:themeTint="99"/>
+        </w:rPr>
+        <w:t xml:space="preserve"> </w:t>
+      </w:r>
+      <w:r>
+        <w:rPr>
+          <w:color w:val="47D459" w:themeColor="accent3" w:themeTint="99"/>
+        </w:rPr>
+        <w:t>10/</w:t>
+      </w:r>
+      <w:r>
+        <w:rPr>
+          <w:color w:val="47D459" w:themeColor="accent3" w:themeTint="99"/>
+        </w:rPr>
+        <w:t>8</w:t>
+      </w:r>
+      <w:r>
+        <w:rPr>
+          <w:color w:val="47D459" w:themeColor="accent3" w:themeTint="99"/>
+        </w:rPr>
+        <w:t xml:space="preserve">] </w:t>
+      </w:r>
+      <w:r>
+        <w:t xml:space="preserve">Connect login page to </w:t>
+      </w:r>
+      <w:proofErr w:type="spellStart"/>
+      <w:r>
+        <w:t>Supabase</w:t>
+      </w:r>
+      <w:proofErr w:type="spellEnd"/>
+      <w:r>
+        <w:t xml:space="preserve"> authentication</w:t>
+      </w:r>
+    </w:p>
+    <w:p>
+      <w:pPr>
+        <w:pStyle w:val="ListParagraph"/>
+        <w:numPr>
+          <w:ilvl w:val="0"/>
+          <w:numId w:val="1"/>
+        </w:numPr>
+      </w:pPr>
+      <w:r>
+        <w:rPr>
+          <w:color w:val="47D459" w:themeColor="accent3" w:themeTint="99"/>
+        </w:rPr>
+        <w:t xml:space="preserve">[Elisha, </w:t>
+      </w:r>
+      <w:r>
+        <w:rPr>
+          <w:color w:val="47D459" w:themeColor="accent3" w:themeTint="99"/>
+        </w:rPr>
+        <w:t>Completion</w:t>
+      </w:r>
+      <w:r>
+        <w:rPr>
+          <w:color w:val="47D459" w:themeColor="accent3" w:themeTint="99"/>
+        </w:rPr>
+        <w:t xml:space="preserve"> </w:t>
+      </w:r>
+      <w:r>
+        <w:rPr>
+          <w:color w:val="47D459" w:themeColor="accent3" w:themeTint="99"/>
+        </w:rPr>
+        <w:t>10/</w:t>
+      </w:r>
+      <w:r>
+        <w:rPr>
+          <w:color w:val="47D459" w:themeColor="accent3" w:themeTint="99"/>
+        </w:rPr>
+        <w:t>10</w:t>
+      </w:r>
+      <w:r>
+        <w:rPr>
+          <w:color w:val="47D459" w:themeColor="accent3" w:themeTint="99"/>
+        </w:rPr>
+        <w:t xml:space="preserve">] </w:t>
+      </w:r>
+      <w:r>
+        <w:t xml:space="preserve">Create </w:t>
+      </w:r>
+      <w:r>
+        <w:t>pet search</w:t>
+      </w:r>
+      <w:r>
+        <w:t xml:space="preserve"> page</w:t>
+      </w:r>
+    </w:p>
+    <w:p>
+      <w:pPr>
+        <w:pStyle w:val="ListParagraph"/>
+        <w:numPr>
+          <w:ilvl w:val="0"/>
+          <w:numId w:val="1"/>
+        </w:numPr>
+      </w:pPr>
+      <w:r>
+        <w:rPr>
+          <w:color w:val="47D459" w:themeColor="accent3" w:themeTint="99"/>
+        </w:rPr>
+        <w:t xml:space="preserve">[Carl, </w:t>
+      </w:r>
+      <w:r>
+        <w:rPr>
+          <w:color w:val="47D459" w:themeColor="accent3" w:themeTint="99"/>
+        </w:rPr>
+        <w:t>Completion</w:t>
+      </w:r>
+      <w:r>
+        <w:rPr>
+          <w:color w:val="47D459" w:themeColor="accent3" w:themeTint="99"/>
+        </w:rPr>
+        <w:t xml:space="preserve"> </w:t>
+      </w:r>
+      <w:r>
+        <w:rPr>
+          <w:color w:val="47D459" w:themeColor="accent3" w:themeTint="99"/>
+        </w:rPr>
+        <w:t>10/</w:t>
+      </w:r>
+      <w:r>
+        <w:rPr>
+          <w:color w:val="47D459" w:themeColor="accent3" w:themeTint="99"/>
+        </w:rPr>
+        <w:t>13</w:t>
+      </w:r>
+      <w:r>
+        <w:rPr>
+          <w:color w:val="47D459" w:themeColor="accent3" w:themeTint="99"/>
+        </w:rPr>
+        <w:t xml:space="preserve">] </w:t>
+      </w:r>
+      <w:r>
+        <w:t>Ad</w:t>
+      </w:r>
+      <w:r>
+        <w:t>d images to pet search page</w:t>
+      </w:r>
+    </w:p>
+    <w:p>
+      <w:pPr>
+        <w:pStyle w:val="ListParagraph"/>
+        <w:numPr>
+          <w:ilvl w:val="0"/>
+          <w:numId w:val="1"/>
+        </w:numPr>
+      </w:pPr>
+      <w:r>
+        <w:rPr>
+          <w:color w:val="47D459" w:themeColor="accent3" w:themeTint="99"/>
+        </w:rPr>
+        <w:t xml:space="preserve">[Kristen, </w:t>
+      </w:r>
+      <w:r>
+        <w:rPr>
+          <w:color w:val="47D459" w:themeColor="accent3" w:themeTint="99"/>
+        </w:rPr>
+        <w:t>Completion 10/19</w:t>
+      </w:r>
+      <w:r>
+        <w:rPr>
+          <w:color w:val="47D459" w:themeColor="accent3" w:themeTint="99"/>
+        </w:rPr>
+        <w:t xml:space="preserve">] </w:t>
+      </w:r>
+      <w:r>
+        <w:t>Implement google maps search API function</w:t>
+      </w:r>
+    </w:p>
+    <w:p>
+      <w:pPr>
+        <w:pStyle w:val="Heading2"/>
+      </w:pPr>
+      <w:r>
         <w:t xml:space="preserve">Action Items for </w:t>
       </w:r>
       <w:r>
@@ -1398,24 +1974,39 @@
       </w:pPr>
       <w:r>
         <w:rPr>
-          <w:color w:val="47D459" w:themeColor="accent3" w:themeTint="99"/>
-        </w:rPr>
-        <w:t xml:space="preserve">[Elisha, Target Date 9/24] </w:t>
-      </w:r>
-      <w:r>
-        <w:t>Choose</w:t>
-      </w:r>
-      <w:r>
-        <w:t xml:space="preserve"> and install</w:t>
-      </w:r>
-      <w:r>
-        <w:t xml:space="preserve"> front end</w:t>
-      </w:r>
-      <w:r>
+          <w:color w:val="0070C0"/>
+        </w:rPr>
+        <w:t xml:space="preserve">[Kristen, </w:t>
+      </w:r>
+      <w:r>
+        <w:rPr>
+          <w:color w:val="0070C0"/>
+        </w:rPr>
+        <w:t xml:space="preserve">Target </w:t>
+      </w:r>
+      <w:r>
+        <w:rPr>
+          <w:color w:val="0070C0"/>
+        </w:rPr>
+        <w:t>TBD</w:t>
+      </w:r>
+      <w:r>
+        <w:rPr>
+          <w:color w:val="0070C0"/>
+        </w:rPr>
+        <w:t>]</w:t>
+      </w:r>
+      <w:r>
+        <w:rPr>
+          <w:color w:val="0070C0"/>
+        </w:rPr>
         <w:t xml:space="preserve"> </w:t>
       </w:r>
       <w:r>
-        <w:t>developer tools.</w:t>
+        <w:t>Work on search functions for site</w:t>
+      </w:r>
+      <w:r>
+        <w:t>- shelters</w:t>
       </w:r>
     </w:p>
     <w:p>
@@ -1428,183 +2019,6 @@
       </w:pPr>
       <w:r>
         <w:rPr>
-          <w:color w:val="47D459" w:themeColor="accent3" w:themeTint="99"/>
-        </w:rPr>
-        <w:t xml:space="preserve">[Kristen, Target Date 9/24] </w:t>
-      </w:r>
-      <w:r>
-        <w:t>Choose</w:t>
-      </w:r>
-      <w:r>
-        <w:t xml:space="preserve"> and install</w:t>
-      </w:r>
-      <w:r>
-        <w:t xml:space="preserve"> </w:t>
-      </w:r>
-      <w:r>
-        <w:t>back-end</w:t>
-      </w:r>
-      <w:r>
-        <w:t xml:space="preserve"> developer tools.</w:t>
-      </w:r>
-    </w:p>
-    <w:p>
-      <w:pPr>
-        <w:pStyle w:val="ListParagraph"/>
-        <w:numPr>
-          <w:ilvl w:val="0"/>
-          <w:numId w:val="1"/>
-        </w:numPr>
-      </w:pPr>
-      <w:r>
-        <w:rPr>
-          <w:color w:val="47D459" w:themeColor="accent3" w:themeTint="99"/>
-        </w:rPr>
-        <w:t xml:space="preserve">[Carl, Target Date 9/24] </w:t>
-      </w:r>
-      <w:r>
-        <w:t>Choose</w:t>
-      </w:r>
-      <w:r>
-        <w:t xml:space="preserve"> and install</w:t>
-      </w:r>
-      <w:r>
-        <w:t xml:space="preserve"> database developer tools.</w:t>
-      </w:r>
-    </w:p>
-    <w:p>
-      <w:pPr>
-        <w:pStyle w:val="ListParagraph"/>
-        <w:numPr>
-          <w:ilvl w:val="0"/>
-          <w:numId w:val="1"/>
-        </w:numPr>
-      </w:pPr>
-      <w:r>
-        <w:rPr>
-          <w:color w:val="47D459" w:themeColor="accent3" w:themeTint="99"/>
-        </w:rPr>
-        <w:t xml:space="preserve">[Carl, Target Date 9/24] </w:t>
-      </w:r>
-      <w:r>
-        <w:t xml:space="preserve">Create </w:t>
-      </w:r>
-      <w:r>
-        <w:t xml:space="preserve">initial </w:t>
-      </w:r>
-      <w:r>
-        <w:t>database tables and populate with test data</w:t>
-      </w:r>
-      <w:r>
-        <w:t>.</w:t>
-      </w:r>
-      <w:r>
-        <w:t xml:space="preserve"> Share database credentials with Kristen.</w:t>
-      </w:r>
-    </w:p>
-    <w:p>
-      <w:pPr>
-        <w:pStyle w:val="ListParagraph"/>
-        <w:numPr>
-          <w:ilvl w:val="0"/>
-          <w:numId w:val="1"/>
-        </w:numPr>
-        <w:rPr>
-          <w:color w:val="156082" w:themeColor="accent1"/>
-        </w:rPr>
-      </w:pPr>
-      <w:r>
-        <w:rPr>
-          <w:color w:val="47D459" w:themeColor="accent3" w:themeTint="99"/>
-        </w:rPr>
-        <w:t xml:space="preserve">[Carl, Target Date 9/28] </w:t>
-      </w:r>
-      <w:r>
-        <w:rPr>
-          <w:color w:val="000000" w:themeColor="text1"/>
-        </w:rPr>
-        <w:t>Creating additional database tables &amp; researching user authentication.</w:t>
-      </w:r>
-    </w:p>
-    <w:p>
-      <w:pPr>
-        <w:pStyle w:val="ListParagraph"/>
-        <w:numPr>
-          <w:ilvl w:val="0"/>
-          <w:numId w:val="1"/>
-        </w:numPr>
-      </w:pPr>
-      <w:r>
-        <w:rPr>
-          <w:color w:val="4EA72E" w:themeColor="accent6"/>
-        </w:rPr>
-        <w:t>[Elisha, Target Date 9/2</w:t>
-      </w:r>
-      <w:r>
-        <w:rPr>
-          <w:color w:val="4EA72E" w:themeColor="accent6"/>
-        </w:rPr>
-        <w:t>8</w:t>
-      </w:r>
-      <w:r>
-        <w:rPr>
-          <w:color w:val="4EA72E" w:themeColor="accent6"/>
-        </w:rPr>
-        <w:t xml:space="preserve">] </w:t>
-      </w:r>
-      <w:r>
-        <w:t>Outline webpage files needed.</w:t>
-      </w:r>
-    </w:p>
-    <w:p>
-      <w:pPr>
-        <w:pStyle w:val="ListParagraph"/>
-        <w:numPr>
-          <w:ilvl w:val="0"/>
-          <w:numId w:val="1"/>
-        </w:numPr>
-      </w:pPr>
-      <w:r>
-        <w:rPr>
-          <w:color w:val="47D459" w:themeColor="accent3" w:themeTint="99"/>
-        </w:rPr>
-        <w:t xml:space="preserve">[Elisha, Target Date 9/28] </w:t>
-      </w:r>
-      <w:r>
-        <w:rPr>
-          <w:color w:val="000000" w:themeColor="text1"/>
-        </w:rPr>
-        <w:t>Adding in React &amp; Next.js to GitHub repository</w:t>
-      </w:r>
-    </w:p>
-    <w:p>
-      <w:pPr>
-        <w:pStyle w:val="ListParagraph"/>
-        <w:numPr>
-          <w:ilvl w:val="0"/>
-          <w:numId w:val="1"/>
-        </w:numPr>
-      </w:pPr>
-      <w:r>
-        <w:rPr>
-          <w:color w:val="47D459" w:themeColor="accent3" w:themeTint="99"/>
-        </w:rPr>
-        <w:t xml:space="preserve">[Kristen, Target Date 9/28] </w:t>
-      </w:r>
-      <w:r>
-        <w:t>Begin skeleton of backend using Next.js</w:t>
-      </w:r>
-    </w:p>
-    <w:p>
-      <w:pPr>
-        <w:pStyle w:val="ListParagraph"/>
-        <w:numPr>
-          <w:ilvl w:val="0"/>
-          <w:numId w:val="1"/>
-        </w:numPr>
-      </w:pPr>
-      <w:r>
-        <w:rPr>
           <w:color w:val="0070C0"/>
         </w:rPr>
         <w:t xml:space="preserve">[Kristen, </w:t>
@@ -1613,156 +2027,13 @@
         <w:rPr>
           <w:color w:val="0070C0"/>
         </w:rPr>
-        <w:t>TBD</w:t>
+        <w:t xml:space="preserve">Target </w:t>
       </w:r>
       <w:r>
         <w:rPr>
           <w:color w:val="0070C0"/>
         </w:rPr>
-        <w:t>]</w:t>
-      </w:r>
-      <w:r>
-        <w:rPr>
-          <w:color w:val="0070C0"/>
-        </w:rPr>
-        <w:t xml:space="preserve"> </w:t>
-      </w:r>
-      <w:r>
-        <w:t>Work on search functions for site</w:t>
-      </w:r>
-      <w:r>
-        <w:t>- shelters</w:t>
-      </w:r>
-    </w:p>
-    <w:p>
-      <w:pPr>
-        <w:pStyle w:val="ListParagraph"/>
-        <w:numPr>
-          <w:ilvl w:val="0"/>
-          <w:numId w:val="1"/>
-        </w:numPr>
-      </w:pPr>
-      <w:r>
-        <w:rPr>
-          <w:color w:val="47D459" w:themeColor="accent3" w:themeTint="99"/>
-        </w:rPr>
-        <w:t xml:space="preserve">[Carl, 10/3] </w:t>
-      </w:r>
-      <w:r>
-        <w:t xml:space="preserve">Adding database testing &amp; </w:t>
-      </w:r>
-      <w:r>
-        <w:t>creating</w:t>
-      </w:r>
-      <w:r>
-        <w:t xml:space="preserve"> support documentation folder</w:t>
-      </w:r>
-    </w:p>
-    <w:p>
-      <w:pPr>
-        <w:pStyle w:val="ListParagraph"/>
-        <w:numPr>
-          <w:ilvl w:val="0"/>
-          <w:numId w:val="1"/>
-        </w:numPr>
-      </w:pPr>
-      <w:r>
-        <w:rPr>
-          <w:color w:val="47D459" w:themeColor="accent3" w:themeTint="99"/>
-        </w:rPr>
-        <w:t xml:space="preserve">[Elisha, 10/4] </w:t>
-      </w:r>
-      <w:r>
-        <w:t xml:space="preserve">Create login page </w:t>
-      </w:r>
-    </w:p>
-    <w:p>
-      <w:pPr>
-        <w:pStyle w:val="ListParagraph"/>
-        <w:numPr>
-          <w:ilvl w:val="0"/>
-          <w:numId w:val="1"/>
-        </w:numPr>
-      </w:pPr>
-      <w:r>
-        <w:rPr>
-          <w:color w:val="0070C0"/>
-        </w:rPr>
-        <w:t xml:space="preserve">[Kristen, </w:t>
-      </w:r>
-      <w:r>
-        <w:rPr>
-          <w:color w:val="0070C0"/>
-        </w:rPr>
-        <w:t>TBD</w:t>
-      </w:r>
-      <w:r>
-        <w:rPr>
-          <w:color w:val="0070C0"/>
-        </w:rPr>
-        <w:t xml:space="preserve">] </w:t>
-      </w:r>
-      <w:r>
-        <w:t>Implement google maps search API function</w:t>
-      </w:r>
-    </w:p>
-    <w:p>
-      <w:pPr>
-        <w:pStyle w:val="ListParagraph"/>
-        <w:numPr>
-          <w:ilvl w:val="0"/>
-          <w:numId w:val="1"/>
-        </w:numPr>
-      </w:pPr>
-      <w:r>
-        <w:rPr>
-          <w:color w:val="0070C0"/>
-        </w:rPr>
-        <w:t xml:space="preserve">[Elisha, TBD] </w:t>
-      </w:r>
-      <w:r>
-        <w:t xml:space="preserve">Creating </w:t>
-      </w:r>
-      <w:proofErr w:type="gramStart"/>
-      <w:r>
-        <w:t>pets</w:t>
-      </w:r>
-      <w:proofErr w:type="gramEnd"/>
-      <w:r>
-        <w:t xml:space="preserve"> page</w:t>
-      </w:r>
-    </w:p>
-    <w:p>
-      <w:pPr>
-        <w:pStyle w:val="ListParagraph"/>
-        <w:numPr>
-          <w:ilvl w:val="0"/>
-          <w:numId w:val="1"/>
-        </w:numPr>
-      </w:pPr>
-      <w:r>
-        <w:rPr>
-          <w:color w:val="0070C0"/>
-        </w:rPr>
-        <w:t xml:space="preserve">[Carl, TBD] </w:t>
-      </w:r>
-      <w:r>
-        <w:t>Add images to database &amp; add query to get images by pet</w:t>
-      </w:r>
-    </w:p>
-    <w:p>
-      <w:pPr>
-        <w:pStyle w:val="ListParagraph"/>
-        <w:numPr>
-          <w:ilvl w:val="0"/>
-          <w:numId w:val="1"/>
-        </w:numPr>
-      </w:pPr>
-      <w:r>
-        <w:rPr>
-          <w:color w:val="0070C0"/>
-        </w:rPr>
-        <w:t xml:space="preserve">[Kristen, TBD] </w:t>
+        <w:t xml:space="preserve">TBD] </w:t>
       </w:r>
       <w:r>
         <w:t>Messaging function</w:t>
@@ -1770,93 +2041,10 @@
     </w:p>
     <w:p>
       <w:pPr>
-        <w:pStyle w:val="ListParagraph"/>
-        <w:numPr>
-          <w:ilvl w:val="0"/>
-          <w:numId w:val="1"/>
-        </w:numPr>
-      </w:pPr>
-    </w:p>
-    <w:p>
-      <w:pPr>
-        <w:pStyle w:val="ListParagraph"/>
-        <w:numPr>
-          <w:ilvl w:val="0"/>
-          <w:numId w:val="1"/>
-        </w:numPr>
-      </w:pPr>
-    </w:p>
-    <w:p>
-      <w:pPr>
-        <w:pStyle w:val="ListParagraph"/>
-        <w:numPr>
-          <w:ilvl w:val="0"/>
-          <w:numId w:val="1"/>
-        </w:numPr>
-      </w:pPr>
-    </w:p>
-    <w:p>
-      <w:pPr>
         <w:pStyle w:val="Heading2"/>
       </w:pPr>
       <w:r>
         <w:lastRenderedPageBreak/>
-        <w:t xml:space="preserve">Action Items for </w:t>
-      </w:r>
-      <w:r>
-        <w:t>Future</w:t>
-      </w:r>
-      <w:r>
-        <w:t xml:space="preserve"> Milestone</w:t>
-      </w:r>
-      <w:r>
-        <w:t>s</w:t>
-      </w:r>
-    </w:p>
-    <w:p>
-      <w:pPr>
-        <w:pStyle w:val="ListParagraph"/>
-        <w:numPr>
-          <w:ilvl w:val="0"/>
-          <w:numId w:val="1"/>
-        </w:numPr>
-      </w:pPr>
-      <w:r>
-        <w:rPr>
-          <w:color w:val="0070C0"/>
-        </w:rPr>
-        <w:t xml:space="preserve">[Member, Target </w:t>
-      </w:r>
-      <w:proofErr w:type="gramStart"/>
-      <w:r>
-        <w:rPr>
-          <w:color w:val="0070C0"/>
-        </w:rPr>
-        <w:t xml:space="preserve">Date </w:t>
-      </w:r>
-      <w:r>
-        <w:rPr>
-          <w:color w:val="0070C0"/>
-        </w:rPr>
-        <w:t>]</w:t>
-      </w:r>
-      <w:proofErr w:type="gramEnd"/>
-      <w:r>
-        <w:rPr>
-          <w:color w:val="0070C0"/>
-        </w:rPr>
-        <w:t xml:space="preserve"> </w:t>
-      </w:r>
-      <w:r>
-        <w:t>Example.</w:t>
-      </w:r>
-    </w:p>
-    <w:p/>
-    <w:p>
-      <w:pPr>
-        <w:pStyle w:val="Heading2"/>
-      </w:pPr>
-      <w:r>
         <w:t>Notes</w:t>
       </w:r>
     </w:p>

</xml_diff>